<commit_message>
updated create table scripts
</commit_message>
<xml_diff>
--- a/doc/Project Report .docx
+++ b/doc/Project Report .docx
@@ -137,7 +137,23 @@
     </w:p>
     <w:p>
       <w:r>
-        <w:t xml:space="preserve">ETL Tools stand for Extract Transform and load is used to gather different types of data and locate it in one place. The job of ETL tools is to process collects and refine different types of data and then deliver the data to a data lake or data warehouse such as Redshit, Azure or BigQuery. </w:t>
+        <w:t xml:space="preserve">ETL Tools stand for Extract Transform and load is used to gather different types of data and locate it in one place. The job of ETL tools is to process collects and refine different types of data and then deliver the data to a data lake or data warehouse such as </w:t>
+      </w:r>
+      <w:proofErr w:type="spellStart"/>
+      <w:r>
+        <w:t>Redshit</w:t>
+      </w:r>
+      <w:proofErr w:type="spellEnd"/>
+      <w:r>
+        <w:t xml:space="preserve">, Azure or </w:t>
+      </w:r>
+      <w:proofErr w:type="spellStart"/>
+      <w:r>
+        <w:t>BigQuery</w:t>
+      </w:r>
+      <w:proofErr w:type="spellEnd"/>
+      <w:r>
+        <w:t xml:space="preserve">. </w:t>
       </w:r>
     </w:p>
     <w:p>
@@ -256,14 +272,35 @@
     </w:p>
     <w:p/>
     <w:p>
+      <w:proofErr w:type="spellStart"/>
       <w:r>
         <w:lastRenderedPageBreak/>
-        <w:t xml:space="preserve">CSViewer: </w:t>
-      </w:r>
-    </w:p>
-    <w:p>
-      <w:r>
-        <w:t xml:space="preserve">It is also one of the ETL tools which helps us to read csv files and where we can mange them to make graphs and handle the data in what ever way we wanted. </w:t>
+        <w:t>CSViewer</w:t>
+      </w:r>
+      <w:proofErr w:type="spellEnd"/>
+      <w:r>
+        <w:t xml:space="preserve">: </w:t>
+      </w:r>
+    </w:p>
+    <w:p>
+      <w:r>
+        <w:t xml:space="preserve">It is also one of the ETL tools which helps us to read csv files and where we can </w:t>
+      </w:r>
+      <w:proofErr w:type="spellStart"/>
+      <w:r>
+        <w:t>mange</w:t>
+      </w:r>
+      <w:proofErr w:type="spellEnd"/>
+      <w:r>
+        <w:t xml:space="preserve"> them to make graphs and handle the data in </w:t>
+      </w:r>
+      <w:proofErr w:type="spellStart"/>
+      <w:r>
+        <w:t>what ever</w:t>
+      </w:r>
+      <w:proofErr w:type="spellEnd"/>
+      <w:r>
+        <w:t xml:space="preserve"> way we wanted. </w:t>
       </w:r>
     </w:p>
     <w:p/>
@@ -274,15 +311,36 @@
           <w:color w:val="0F0F0F"/>
         </w:rPr>
       </w:pPr>
-      <w:r>
-        <w:t>GeoKettle ETL tools:</w:t>
+      <w:proofErr w:type="spellStart"/>
+      <w:r>
+        <w:t>GeoKettle</w:t>
+      </w:r>
+      <w:proofErr w:type="spellEnd"/>
+      <w:r>
+        <w:t xml:space="preserve"> ETL tools:</w:t>
       </w:r>
       <w:r>
         <w:rPr>
           <w:rFonts w:ascii="Segoe UI" w:hAnsi="Segoe UI" w:cs="Segoe UI"/>
           <w:color w:val="0F0F0F"/>
         </w:rPr>
-        <w:t xml:space="preserve"> Based on the Kettle framework, GeoKettle focuses on geospatial data and offers a set of tools for ETL processes related to geographical data, but it can handle CSV files and various other data formats as well. </w:t>
+        <w:t xml:space="preserve"> Based on the Kettle framework, </w:t>
+      </w:r>
+      <w:proofErr w:type="spellStart"/>
+      <w:r>
+        <w:rPr>
+          <w:rFonts w:ascii="Segoe UI" w:hAnsi="Segoe UI" w:cs="Segoe UI"/>
+          <w:color w:val="0F0F0F"/>
+        </w:rPr>
+        <w:t>GeoKettle</w:t>
+      </w:r>
+      <w:proofErr w:type="spellEnd"/>
+      <w:r>
+        <w:rPr>
+          <w:rFonts w:ascii="Segoe UI" w:hAnsi="Segoe UI" w:cs="Segoe UI"/>
+          <w:color w:val="0F0F0F"/>
+        </w:rPr>
+        <w:t xml:space="preserve"> focuses on geospatial data and offers a set of tools for ETL processes related to geographical data, but it can handle CSV files and various other data formats as well. </w:t>
       </w:r>
     </w:p>
     <w:p>
@@ -316,12 +374,14 @@
           <w:color w:val="0F0F0F"/>
         </w:rPr>
       </w:pPr>
+      <w:proofErr w:type="spellStart"/>
       <w:r>
         <w:rPr>
           <w:color w:val="0F0F0F"/>
         </w:rPr>
         <w:t>CloverETL</w:t>
       </w:r>
+      <w:proofErr w:type="spellEnd"/>
       <w:r>
         <w:rPr>
           <w:b/>
@@ -350,8 +410,17 @@
           <w:rFonts w:ascii="Segoe UI" w:hAnsi="Segoe UI" w:cs="Segoe UI"/>
           <w:color w:val="0F0F0F"/>
         </w:rPr>
-        <w:t>Download Link: https://sourceforge.net/projects/cloveretl.berlios/</w:t>
-      </w:r>
+        <w:t xml:space="preserve">Download Link: </w:t>
+      </w:r>
+      <w:proofErr w:type="gramStart"/>
+      <w:r>
+        <w:rPr>
+          <w:rFonts w:ascii="Segoe UI" w:hAnsi="Segoe UI" w:cs="Segoe UI"/>
+          <w:color w:val="0F0F0F"/>
+        </w:rPr>
+        <w:t>https://sourceforge.net/projects/cloveretl.berlios/</w:t>
+      </w:r>
+      <w:proofErr w:type="gramEnd"/>
     </w:p>
     <w:p/>
     <w:p/>
@@ -471,11 +540,67 @@
     </w:p>
     <w:p>
       <w:r>
-        <w:t xml:space="preserve">MongoDB is good for Unstructured data or semi structure data. Where as Mariadb handles structured and relational data that has well defined schemas. MongoDB is Scalabiliy and cann’t handle large volume of data across the multiple servers where as Mariadb has strong data integrity </w:t>
+        <w:t xml:space="preserve">MongoDB is good for Unstructured data or semi structure data. </w:t>
+      </w:r>
+      <w:proofErr w:type="spellStart"/>
+      <w:r>
+        <w:t>Where as</w:t>
+      </w:r>
+      <w:proofErr w:type="spellEnd"/>
+      <w:r>
+        <w:t xml:space="preserve"> </w:t>
+      </w:r>
+      <w:proofErr w:type="spellStart"/>
+      <w:r>
+        <w:t>Mariadb</w:t>
+      </w:r>
+      <w:proofErr w:type="spellEnd"/>
+      <w:r>
+        <w:t xml:space="preserve"> handles structured and relational data that has well defined schemas. MongoDB is </w:t>
+      </w:r>
+      <w:proofErr w:type="spellStart"/>
+      <w:r>
+        <w:t>Scalabiliy</w:t>
+      </w:r>
+      <w:proofErr w:type="spellEnd"/>
+      <w:r>
+        <w:t xml:space="preserve"> and </w:t>
+      </w:r>
+      <w:proofErr w:type="spellStart"/>
+      <w:r>
+        <w:t>cann’t</w:t>
+      </w:r>
+      <w:proofErr w:type="spellEnd"/>
+      <w:r>
+        <w:t xml:space="preserve"> handle large volume of data across the multiple servers </w:t>
+      </w:r>
+      <w:proofErr w:type="spellStart"/>
+      <w:r>
+        <w:t>where as</w:t>
+      </w:r>
+      <w:proofErr w:type="spellEnd"/>
+      <w:r>
+        <w:t xml:space="preserve"> </w:t>
+      </w:r>
+      <w:proofErr w:type="spellStart"/>
+      <w:r>
+        <w:t>Mariadb</w:t>
+      </w:r>
+      <w:proofErr w:type="spellEnd"/>
+      <w:r>
+        <w:t xml:space="preserve"> has strong data integrity </w:t>
       </w:r>
       <w:r>
         <w:lastRenderedPageBreak/>
-        <w:t xml:space="preserve">ability. In MongoDB is flexible schemas whereas Mariadb can handle complex queries, relationships between data and mature SQL-based system. </w:t>
+        <w:t xml:space="preserve">ability. In MongoDB is flexible schemas whereas </w:t>
+      </w:r>
+      <w:proofErr w:type="spellStart"/>
+      <w:r>
+        <w:t>Mariadb</w:t>
+      </w:r>
+      <w:proofErr w:type="spellEnd"/>
+      <w:r>
+        <w:t xml:space="preserve"> can handle complex queries, relationships between data and mature SQL-based system. </w:t>
       </w:r>
     </w:p>
     <w:p/>
@@ -619,11 +744,87 @@
         <w:t>Wireframe:</w:t>
       </w:r>
     </w:p>
+    <w:p/>
     <w:p>
       <w:r>
         <w:t xml:space="preserve">ERD Diagram: </w:t>
       </w:r>
     </w:p>
+    <w:p>
+      <w:pPr>
+        <w:suppressAutoHyphens w:val="0"/>
+        <w:spacing w:before="100" w:beforeAutospacing="1" w:after="100" w:afterAutospacing="1" w:line="240" w:lineRule="auto"/>
+        <w:rPr>
+          <w:rFonts w:ascii="Times New Roman" w:eastAsia="Times New Roman" w:hAnsi="Times New Roman" w:cs="Times New Roman"/>
+          <w:kern w:val="0"/>
+          <w:sz w:val="24"/>
+          <w:szCs w:val="24"/>
+          <w:lang w:eastAsia="en-IE"/>
+          <w14:ligatures w14:val="none"/>
+        </w:rPr>
+      </w:pPr>
+      <w:r>
+        <w:rPr>
+          <w:rFonts w:ascii="Times New Roman" w:eastAsia="Times New Roman" w:hAnsi="Times New Roman" w:cs="Times New Roman"/>
+          <w:noProof/>
+          <w:kern w:val="0"/>
+          <w:sz w:val="24"/>
+          <w:szCs w:val="24"/>
+          <w:lang w:eastAsia="en-IE"/>
+          <w14:ligatures w14:val="none"/>
+        </w:rPr>
+        <w:lastRenderedPageBreak/>
+        <w:drawing>
+          <wp:inline distT="0" distB="0" distL="0" distR="0" wp14:anchorId="459F6993" wp14:editId="20DEC374">
+            <wp:extent cx="5731510" cy="5325745"/>
+            <wp:effectExtent l="0" t="0" r="0" b="0"/>
+            <wp:docPr id="1131202660" name="Picture 1" descr="A diagram of a company&#10;&#10;Description automatically generated"/>
+            <wp:cNvGraphicFramePr>
+              <a:graphicFrameLocks xmlns:a="http://schemas.openxmlformats.org/drawingml/2006/main" noChangeAspect="1"/>
+            </wp:cNvGraphicFramePr>
+            <a:graphic xmlns:a="http://schemas.openxmlformats.org/drawingml/2006/main">
+              <a:graphicData uri="http://schemas.openxmlformats.org/drawingml/2006/picture">
+                <pic:pic xmlns:pic="http://schemas.openxmlformats.org/drawingml/2006/picture">
+                  <pic:nvPicPr>
+                    <pic:cNvPr id="1131202660" name="Picture 1" descr="A diagram of a company&#10;&#10;Description automatically generated"/>
+                    <pic:cNvPicPr>
+                      <a:picLocks noChangeAspect="1" noChangeArrowheads="1"/>
+                    </pic:cNvPicPr>
+                  </pic:nvPicPr>
+                  <pic:blipFill>
+                    <a:blip r:embed="rId10" cstate="print">
+                      <a:extLst>
+                        <a:ext uri="{28A0092B-C50C-407E-A947-70E740481C1C}">
+                          <a14:useLocalDpi xmlns:a14="http://schemas.microsoft.com/office/drawing/2010/main" val="0"/>
+                        </a:ext>
+                      </a:extLst>
+                    </a:blip>
+                    <a:srcRect/>
+                    <a:stretch>
+                      <a:fillRect/>
+                    </a:stretch>
+                  </pic:blipFill>
+                  <pic:spPr bwMode="auto">
+                    <a:xfrm>
+                      <a:off x="0" y="0"/>
+                      <a:ext cx="5731510" cy="5325745"/>
+                    </a:xfrm>
+                    <a:prstGeom prst="rect">
+                      <a:avLst/>
+                    </a:prstGeom>
+                    <a:noFill/>
+                    <a:ln>
+                      <a:noFill/>
+                    </a:ln>
+                  </pic:spPr>
+                </pic:pic>
+              </a:graphicData>
+            </a:graphic>
+          </wp:inline>
+        </w:drawing>
+      </w:r>
+    </w:p>
+    <w:p/>
     <w:p/>
     <w:p>
       <w:r>
@@ -641,6 +842,7 @@
     <w:p/>
     <w:p>
       <w:r>
+        <w:lastRenderedPageBreak/>
         <w:t xml:space="preserve">Reference: </w:t>
       </w:r>
     </w:p>
@@ -655,7 +857,7 @@
           <w:rStyle w:val="Hyperlink"/>
         </w:rPr>
       </w:pPr>
-      <w:hyperlink r:id="rId10">
+      <w:hyperlink r:id="rId11">
         <w:r>
           <w:rPr>
             <w:rStyle w:val="Hyperlink"/>
@@ -671,7 +873,7 @@
           <w:u w:val="single"/>
         </w:rPr>
       </w:pPr>
-      <w:hyperlink r:id="rId11">
+      <w:hyperlink r:id="rId12">
         <w:r>
           <w:rPr>
             <w:rStyle w:val="Hyperlink"/>

</xml_diff>